<commit_message>
Added Spheres and Color change
</commit_message>
<xml_diff>
--- a/LabTest1.docx
+++ b/LabTest1.docx
@@ -6,7 +6,6 @@
       <w:r>
         <w:t xml:space="preserve">2. </w:t>
       </w:r>
-      <w:bookmarkStart w:id="0" w:name="_GoBack"/>
       <w:r>
         <w:rPr>
           <w:noProof/>
@@ -53,6 +52,101 @@
           </wp:inline>
         </w:drawing>
       </w:r>
+    </w:p>
+    <w:p/>
+    <w:p>
+      <w:r>
+        <w:lastRenderedPageBreak/>
+        <w:t xml:space="preserve">4. </w:t>
+      </w:r>
+      <w:r>
+        <w:rPr>
+          <w:noProof/>
+        </w:rPr>
+        <w:drawing>
+          <wp:inline distT="0" distB="0" distL="0" distR="0" wp14:anchorId="616D04AE" wp14:editId="0BBA96A5">
+            <wp:extent cx="5731510" cy="4431665"/>
+            <wp:effectExtent l="0" t="0" r="2540" b="6985"/>
+            <wp:docPr id="2" name="Picture 2"/>
+            <wp:cNvGraphicFramePr>
+              <a:graphicFrameLocks xmlns:a="http://schemas.openxmlformats.org/drawingml/2006/main" noChangeAspect="1"/>
+            </wp:cNvGraphicFramePr>
+            <a:graphic xmlns:a="http://schemas.openxmlformats.org/drawingml/2006/main">
+              <a:graphicData uri="http://schemas.openxmlformats.org/drawingml/2006/picture">
+                <pic:pic xmlns:pic="http://schemas.openxmlformats.org/drawingml/2006/picture">
+                  <pic:nvPicPr>
+                    <pic:cNvPr id="1" name=""/>
+                    <pic:cNvPicPr/>
+                  </pic:nvPicPr>
+                  <pic:blipFill>
+                    <a:blip r:embed="rId5"/>
+                    <a:stretch>
+                      <a:fillRect/>
+                    </a:stretch>
+                  </pic:blipFill>
+                  <pic:spPr>
+                    <a:xfrm>
+                      <a:off x="0" y="0"/>
+                      <a:ext cx="5731510" cy="4431665"/>
+                    </a:xfrm>
+                    <a:prstGeom prst="rect">
+                      <a:avLst/>
+                    </a:prstGeom>
+                  </pic:spPr>
+                </pic:pic>
+              </a:graphicData>
+            </a:graphic>
+          </wp:inline>
+        </w:drawing>
+      </w:r>
+    </w:p>
+    <w:p/>
+    <w:p>
+      <w:r>
+        <w:lastRenderedPageBreak/>
+        <w:t xml:space="preserve">5. </w:t>
+      </w:r>
+      <w:r>
+        <w:rPr>
+          <w:noProof/>
+        </w:rPr>
+        <w:drawing>
+          <wp:inline distT="0" distB="0" distL="0" distR="0" wp14:anchorId="4213C05A" wp14:editId="3ED68F01">
+            <wp:extent cx="5731510" cy="4376420"/>
+            <wp:effectExtent l="0" t="0" r="2540" b="5080"/>
+            <wp:docPr id="3" name="Picture 3"/>
+            <wp:cNvGraphicFramePr>
+              <a:graphicFrameLocks xmlns:a="http://schemas.openxmlformats.org/drawingml/2006/main" noChangeAspect="1"/>
+            </wp:cNvGraphicFramePr>
+            <a:graphic xmlns:a="http://schemas.openxmlformats.org/drawingml/2006/main">
+              <a:graphicData uri="http://schemas.openxmlformats.org/drawingml/2006/picture">
+                <pic:pic xmlns:pic="http://schemas.openxmlformats.org/drawingml/2006/picture">
+                  <pic:nvPicPr>
+                    <pic:cNvPr id="1" name=""/>
+                    <pic:cNvPicPr/>
+                  </pic:nvPicPr>
+                  <pic:blipFill>
+                    <a:blip r:embed="rId6"/>
+                    <a:stretch>
+                      <a:fillRect/>
+                    </a:stretch>
+                  </pic:blipFill>
+                  <pic:spPr>
+                    <a:xfrm>
+                      <a:off x="0" y="0"/>
+                      <a:ext cx="5731510" cy="4376420"/>
+                    </a:xfrm>
+                    <a:prstGeom prst="rect">
+                      <a:avLst/>
+                    </a:prstGeom>
+                  </pic:spPr>
+                </pic:pic>
+              </a:graphicData>
+            </a:graphic>
+          </wp:inline>
+        </w:drawing>
+      </w:r>
+      <w:bookmarkStart w:id="0" w:name="_GoBack"/>
       <w:bookmarkEnd w:id="0"/>
     </w:p>
     <w:sectPr>

</xml_diff>

<commit_message>
Changed Y position of cubes and spheres
</commit_message>
<xml_diff>
--- a/LabTest1.docx
+++ b/LabTest1.docx
@@ -135,6 +135,53 @@
                     <a:xfrm>
                       <a:off x="0" y="0"/>
                       <a:ext cx="5731510" cy="4376420"/>
+                    </a:xfrm>
+                    <a:prstGeom prst="rect">
+                      <a:avLst/>
+                    </a:prstGeom>
+                  </pic:spPr>
+                </pic:pic>
+              </a:graphicData>
+            </a:graphic>
+          </wp:inline>
+        </w:drawing>
+      </w:r>
+    </w:p>
+    <w:p/>
+    <w:p>
+      <w:r>
+        <w:lastRenderedPageBreak/>
+        <w:t xml:space="preserve">6. </w:t>
+      </w:r>
+      <w:r>
+        <w:rPr>
+          <w:noProof/>
+        </w:rPr>
+        <w:drawing>
+          <wp:inline distT="0" distB="0" distL="0" distR="0" wp14:anchorId="6205E935" wp14:editId="1725F1D3">
+            <wp:extent cx="5731510" cy="5078095"/>
+            <wp:effectExtent l="0" t="0" r="2540" b="8255"/>
+            <wp:docPr id="4" name="Picture 4"/>
+            <wp:cNvGraphicFramePr>
+              <a:graphicFrameLocks xmlns:a="http://schemas.openxmlformats.org/drawingml/2006/main" noChangeAspect="1"/>
+            </wp:cNvGraphicFramePr>
+            <a:graphic xmlns:a="http://schemas.openxmlformats.org/drawingml/2006/main">
+              <a:graphicData uri="http://schemas.openxmlformats.org/drawingml/2006/picture">
+                <pic:pic xmlns:pic="http://schemas.openxmlformats.org/drawingml/2006/picture">
+                  <pic:nvPicPr>
+                    <pic:cNvPr id="1" name=""/>
+                    <pic:cNvPicPr/>
+                  </pic:nvPicPr>
+                  <pic:blipFill>
+                    <a:blip r:embed="rId7"/>
+                    <a:stretch>
+                      <a:fillRect/>
+                    </a:stretch>
+                  </pic:blipFill>
+                  <pic:spPr>
+                    <a:xfrm>
+                      <a:off x="0" y="0"/>
+                      <a:ext cx="5731510" cy="5078095"/>
                     </a:xfrm>
                     <a:prstGeom prst="rect">
                       <a:avLst/>

</xml_diff>